<commit_message>
Update quick start with CSV info
</commit_message>
<xml_diff>
--- a/docs/FIRMM_Operator_Instructions_TEMPLATE.docx
+++ b/docs/FIRMM_Operator_Instructions_TEMPLATE.docx
@@ -249,36 +249,16 @@
           <w:szCs w:val="24"/>
           <w:shd w:val="clear" w:color="auto" w:fill="FFFFFF"/>
         </w:rPr>
-        <w:t xml:space="preserve">New patient </w:t>
-      </w:r>
-      <w:proofErr w:type="gramStart"/>
-      <w:r>
-        <w:rPr>
-          <w:spacing w:val="-6"/>
-          <w:sz w:val="24"/>
-          <w:szCs w:val="24"/>
-          <w:shd w:val="clear" w:color="auto" w:fill="FFFFFF"/>
-        </w:rPr>
-        <w:t>m</w:t>
-      </w:r>
-      <w:r>
-        <w:rPr>
-          <w:spacing w:val="-6"/>
-          <w:sz w:val="24"/>
-          <w:szCs w:val="24"/>
-          <w:shd w:val="clear" w:color="auto" w:fill="FFFFFF"/>
-        </w:rPr>
-        <w:t>ust be registered</w:t>
-      </w:r>
-      <w:proofErr w:type="gramEnd"/>
-      <w:r>
-        <w:rPr>
-          <w:spacing w:val="-6"/>
-          <w:sz w:val="24"/>
-          <w:szCs w:val="24"/>
-          <w:shd w:val="clear" w:color="auto" w:fill="FFFFFF"/>
-        </w:rPr>
-        <w:t xml:space="preserve"> prior </w:t>
+        <w:t>New patient m</w:t>
+      </w:r>
+      <w:r>
+        <w:rPr>
+          <w:spacing w:val="-6"/>
+          <w:sz w:val="24"/>
+          <w:szCs w:val="24"/>
+          <w:shd w:val="clear" w:color="auto" w:fill="FFFFFF"/>
+        </w:rPr>
+        <w:t xml:space="preserve">ust be registered prior </w:t>
       </w:r>
       <w:r>
         <w:rPr>
@@ -722,15 +702,7 @@
           <w:sz w:val="24"/>
           <w:szCs w:val="24"/>
         </w:rPr>
-        <w:t xml:space="preserve"> </w:t>
-      </w:r>
-      <w:r>
-        <w:rPr>
-          <w:b/>
-          <w:sz w:val="24"/>
-          <w:szCs w:val="24"/>
-        </w:rPr>
-        <w:t>2</w:t>
+        <w:t xml:space="preserve"> 2</w:t>
       </w:r>
       <w:r>
         <w:rPr>
@@ -885,8 +857,6 @@
         </w:rPr>
         <w:t>FIRMM Computer</w:t>
       </w:r>
-      <w:bookmarkStart w:id="0" w:name="_GoBack"/>
-      <w:bookmarkEnd w:id="0"/>
     </w:p>
     <w:p>
       <w:pPr>
@@ -1750,10 +1720,75 @@
         <w:t xml:space="preserve"> above.</w:t>
       </w:r>
     </w:p>
+    <w:p>
+      <w:pPr>
+        <w:spacing w:line="240" w:lineRule="auto"/>
+        <w:rPr>
+          <w:sz w:val="24"/>
+          <w:szCs w:val="24"/>
+        </w:rPr>
+      </w:pPr>
+      <w:r>
+        <w:rPr>
+          <w:b/>
+          <w:sz w:val="28"/>
+          <w:szCs w:val="28"/>
+        </w:rPr>
+        <w:t>FIRMM Motion Data</w:t>
+      </w:r>
+      <w:r>
+        <w:rPr>
+          <w:sz w:val="28"/>
+          <w:szCs w:val="28"/>
+        </w:rPr>
+        <w:t>:</w:t>
+      </w:r>
+      <w:r>
+        <w:rPr>
+          <w:sz w:val="24"/>
+          <w:szCs w:val="24"/>
+        </w:rPr>
+        <w:t xml:space="preserve"> CSVs with FD and motion numbers are stored at ‘/home/</w:t>
+      </w:r>
+      <w:proofErr w:type="spellStart"/>
+      <w:r>
+        <w:rPr>
+          <w:sz w:val="24"/>
+          <w:szCs w:val="24"/>
+        </w:rPr>
+        <w:t>firmmproc</w:t>
+      </w:r>
+      <w:proofErr w:type="spellEnd"/>
+      <w:r>
+        <w:rPr>
+          <w:sz w:val="24"/>
+          <w:szCs w:val="24"/>
+        </w:rPr>
+        <w:t>/FIRMM/outgoing/</w:t>
+      </w:r>
+      <w:proofErr w:type="spellStart"/>
+      <w:r>
+        <w:rPr>
+          <w:sz w:val="24"/>
+          <w:szCs w:val="24"/>
+        </w:rPr>
+        <w:t>FIRMM_logs</w:t>
+      </w:r>
+      <w:proofErr w:type="spellEnd"/>
+      <w:r>
+        <w:rPr>
+          <w:sz w:val="24"/>
+          <w:szCs w:val="24"/>
+        </w:rPr>
+        <w:t>’ on the FIRMM computer.</w:t>
+      </w:r>
+      <w:bookmarkStart w:id="0" w:name="_GoBack"/>
+      <w:bookmarkEnd w:id="0"/>
+    </w:p>
     <w:sectPr>
       <w:footerReference w:type="default" r:id="rId8"/>
       <w:pgSz w:w="12240" w:h="15840"/>
-      <w:pgMar w:top="1440" w:right="1440" w:bottom="1440" w:left="1440" w:header="720" w:footer="720" w:gutter="0"/>
+      <w:pgMar w:top="720" w:right="1440" w:bottom="1440" w:left="1440" w:header="720" w:footer="720" w:gutter="0"/>
       <w:cols w:space="720"/>
       <w:docGrid w:linePitch="360"/>
     </w:sectPr>
@@ -1796,7 +1831,7 @@
       <w:ptab w:relativeTo="margin" w:alignment="right" w:leader="none"/>
     </w:r>
     <w:r>
-      <w:t>May 11</w:t>
+      <w:t>June 19</w:t>
     </w:r>
     <w:r>
       <w:rPr>

</xml_diff>